<commit_message>
Filtring Tech Document 추가
</commit_message>
<xml_diff>
--- a/Transcoding Tech Document.docx
+++ b/Transcoding Tech Document.docx
@@ -5473,15 +5473,7 @@
         <w:rPr>
           <w:rFonts w:hint="eastAsia"/>
         </w:rPr>
-        <w:t>추가</w:t>
-      </w:r>
-      <w:bookmarkStart w:id="15" w:name="_GoBack"/>
-      <w:bookmarkEnd w:id="15"/>
-      <w:r>
-        <w:rPr>
-          <w:rFonts w:hint="eastAsia"/>
-        </w:rPr>
-        <w:t xml:space="preserve"> 안할시 </w:t>
+        <w:t xml:space="preserve">추가 안할시 </w:t>
       </w:r>
       <w:r>
         <w:t xml:space="preserve">library </w:t>
@@ -5532,6 +5524,209 @@
           <w:rFonts w:hint="eastAsia"/>
         </w:rPr>
         <w:t>재정의 오류 발생)</w:t>
+      </w:r>
+    </w:p>
+    <w:p>
+      <w:pPr>
+        <w:pStyle w:val="a3"/>
+        <w:numPr>
+          <w:ilvl w:val="0"/>
+          <w:numId w:val="46"/>
+        </w:numPr>
+        <w:ind w:leftChars="0"/>
+        <w:jc w:val="left"/>
+      </w:pPr>
+      <w:r>
+        <w:rPr>
+          <w:rFonts w:hint="eastAsia"/>
+        </w:rPr>
+        <w:t xml:space="preserve">릴리즈 모드 컴파일시 </w:t>
+      </w:r>
+      <w:r>
+        <w:rPr>
+          <w:rFonts w:ascii="Arial" w:hAnsi="Arial" w:cs="Arial"/>
+          <w:color w:val="4D4D4D"/>
+          <w:shd w:val="clear" w:color="auto" w:fill="FFFFFF"/>
+        </w:rPr>
+        <w:t>SAFESEH</w:t>
+      </w:r>
+      <w:r>
+        <w:rPr>
+          <w:rFonts w:ascii="Arial" w:hAnsi="Arial" w:cs="Arial" w:hint="eastAsia"/>
+          <w:color w:val="4D4D4D"/>
+          <w:shd w:val="clear" w:color="auto" w:fill="FFFFFF"/>
+        </w:rPr>
+        <w:t xml:space="preserve"> </w:t>
+      </w:r>
+      <w:r>
+        <w:rPr>
+          <w:rFonts w:ascii="Arial" w:hAnsi="Arial" w:cs="Arial" w:hint="eastAsia"/>
+          <w:color w:val="4D4D4D"/>
+          <w:shd w:val="clear" w:color="auto" w:fill="FFFFFF"/>
+        </w:rPr>
+        <w:t>오류가</w:t>
+      </w:r>
+      <w:r>
+        <w:rPr>
+          <w:rFonts w:ascii="Arial" w:hAnsi="Arial" w:cs="Arial" w:hint="eastAsia"/>
+          <w:color w:val="4D4D4D"/>
+          <w:shd w:val="clear" w:color="auto" w:fill="FFFFFF"/>
+        </w:rPr>
+        <w:t xml:space="preserve"> </w:t>
+      </w:r>
+      <w:r>
+        <w:rPr>
+          <w:rFonts w:ascii="Arial" w:hAnsi="Arial" w:cs="Arial" w:hint="eastAsia"/>
+          <w:color w:val="4D4D4D"/>
+          <w:shd w:val="clear" w:color="auto" w:fill="FFFFFF"/>
+        </w:rPr>
+        <w:t>확인되면</w:t>
+      </w:r>
+      <w:r>
+        <w:rPr>
+          <w:rFonts w:ascii="Arial" w:hAnsi="Arial" w:cs="Arial" w:hint="eastAsia"/>
+          <w:color w:val="4D4D4D"/>
+          <w:shd w:val="clear" w:color="auto" w:fill="FFFFFF"/>
+        </w:rPr>
+        <w:t>,</w:t>
+      </w:r>
+      <w:r>
+        <w:rPr>
+          <w:rFonts w:ascii="Arial" w:hAnsi="Arial" w:cs="Arial"/>
+          <w:color w:val="4D4D4D"/>
+          <w:shd w:val="clear" w:color="auto" w:fill="FFFFFF"/>
+        </w:rPr>
+        <w:t xml:space="preserve"> </w:t>
+      </w:r>
+      <w:r>
+        <w:rPr>
+          <w:rFonts w:ascii="Arial" w:hAnsi="Arial" w:cs="Arial" w:hint="eastAsia"/>
+          <w:color w:val="4D4D4D"/>
+          <w:shd w:val="clear" w:color="auto" w:fill="FFFFFF"/>
+        </w:rPr>
+        <w:t>프로젝트</w:t>
+      </w:r>
+      <w:r>
+        <w:rPr>
+          <w:rFonts w:ascii="Arial" w:hAnsi="Arial" w:cs="Arial" w:hint="eastAsia"/>
+          <w:color w:val="4D4D4D"/>
+          <w:shd w:val="clear" w:color="auto" w:fill="FFFFFF"/>
+        </w:rPr>
+        <w:t xml:space="preserve"> </w:t>
+      </w:r>
+      <w:r>
+        <w:rPr>
+          <w:rFonts w:ascii="Arial" w:hAnsi="Arial" w:cs="Arial" w:hint="eastAsia"/>
+          <w:color w:val="4D4D4D"/>
+          <w:shd w:val="clear" w:color="auto" w:fill="FFFFFF"/>
+        </w:rPr>
+        <w:t>속성</w:t>
+      </w:r>
+      <w:r>
+        <w:rPr>
+          <w:rFonts w:ascii="Arial" w:hAnsi="Arial" w:cs="Arial" w:hint="eastAsia"/>
+          <w:color w:val="4D4D4D"/>
+          <w:shd w:val="clear" w:color="auto" w:fill="FFFFFF"/>
+        </w:rPr>
+        <w:t xml:space="preserve"> </w:t>
+      </w:r>
+      <w:r>
+        <w:rPr>
+          <w:rFonts w:ascii="Arial" w:hAnsi="Arial" w:cs="Arial"/>
+          <w:color w:val="4D4D4D"/>
+          <w:shd w:val="clear" w:color="auto" w:fill="FFFFFF"/>
+        </w:rPr>
+        <w:t xml:space="preserve">-&gt; </w:t>
+      </w:r>
+      <w:bookmarkStart w:id="15" w:name="_GoBack"/>
+      <w:bookmarkEnd w:id="15"/>
+      <w:r>
+        <w:rPr>
+          <w:rFonts w:ascii="Arial" w:hAnsi="Arial" w:cs="Arial" w:hint="eastAsia"/>
+          <w:color w:val="4D4D4D"/>
+          <w:shd w:val="clear" w:color="auto" w:fill="FFFFFF"/>
+        </w:rPr>
+        <w:t>링커</w:t>
+      </w:r>
+      <w:r>
+        <w:rPr>
+          <w:rFonts w:ascii="Arial" w:hAnsi="Arial" w:cs="Arial" w:hint="eastAsia"/>
+          <w:color w:val="4D4D4D"/>
+          <w:shd w:val="clear" w:color="auto" w:fill="FFFFFF"/>
+        </w:rPr>
+        <w:t xml:space="preserve"> -&gt; </w:t>
+      </w:r>
+      <w:r>
+        <w:rPr>
+          <w:rFonts w:ascii="Arial" w:hAnsi="Arial" w:cs="Arial" w:hint="eastAsia"/>
+          <w:color w:val="4D4D4D"/>
+          <w:shd w:val="clear" w:color="auto" w:fill="FFFFFF"/>
+        </w:rPr>
+        <w:t>명령줄</w:t>
+      </w:r>
+      <w:r>
+        <w:rPr>
+          <w:rFonts w:ascii="Arial" w:hAnsi="Arial" w:cs="Arial" w:hint="eastAsia"/>
+          <w:color w:val="4D4D4D"/>
+          <w:shd w:val="clear" w:color="auto" w:fill="FFFFFF"/>
+        </w:rPr>
+        <w:t xml:space="preserve"> </w:t>
+      </w:r>
+      <w:r>
+        <w:rPr>
+          <w:rFonts w:ascii="Arial" w:hAnsi="Arial" w:cs="Arial" w:hint="eastAsia"/>
+          <w:color w:val="4D4D4D"/>
+          <w:shd w:val="clear" w:color="auto" w:fill="FFFFFF"/>
+        </w:rPr>
+        <w:t>에서</w:t>
+      </w:r>
+      <w:r>
+        <w:rPr>
+          <w:rFonts w:ascii="Arial" w:hAnsi="Arial" w:cs="Arial" w:hint="eastAsia"/>
+          <w:color w:val="4D4D4D"/>
+          <w:shd w:val="clear" w:color="auto" w:fill="FFFFFF"/>
+        </w:rPr>
+        <w:t xml:space="preserve"> </w:t>
+      </w:r>
+      <w:r>
+        <w:rPr>
+          <w:rFonts w:ascii="Arial" w:hAnsi="Arial" w:cs="Arial"/>
+          <w:color w:val="4D4D4D"/>
+          <w:shd w:val="clear" w:color="auto" w:fill="FFFFFF"/>
+        </w:rPr>
+        <w:t>“/safeseh:no”</w:t>
+      </w:r>
+      <w:r>
+        <w:rPr>
+          <w:rFonts w:ascii="Arial" w:hAnsi="Arial" w:cs="Arial" w:hint="eastAsia"/>
+          <w:color w:val="4D4D4D"/>
+          <w:shd w:val="clear" w:color="auto" w:fill="FFFFFF"/>
+        </w:rPr>
+        <w:t>를</w:t>
+      </w:r>
+      <w:r>
+        <w:rPr>
+          <w:rFonts w:ascii="Arial" w:hAnsi="Arial" w:cs="Arial" w:hint="eastAsia"/>
+          <w:color w:val="4D4D4D"/>
+          <w:shd w:val="clear" w:color="auto" w:fill="FFFFFF"/>
+        </w:rPr>
+        <w:t xml:space="preserve"> </w:t>
+      </w:r>
+      <w:r>
+        <w:rPr>
+          <w:rFonts w:ascii="Arial" w:hAnsi="Arial" w:cs="Arial" w:hint="eastAsia"/>
+          <w:color w:val="4D4D4D"/>
+          <w:shd w:val="clear" w:color="auto" w:fill="FFFFFF"/>
+        </w:rPr>
+        <w:t>추가한다</w:t>
+      </w:r>
+      <w:r>
+        <w:rPr>
+          <w:rFonts w:ascii="Arial" w:hAnsi="Arial" w:cs="Arial" w:hint="eastAsia"/>
+          <w:color w:val="4D4D4D"/>
+          <w:shd w:val="clear" w:color="auto" w:fill="FFFFFF"/>
+        </w:rPr>
+        <w:t>.</w:t>
       </w:r>
     </w:p>
     <w:p>
@@ -25277,7 +25472,7 @@
             <w:noProof/>
             <w:lang w:val="ko-KR"/>
           </w:rPr>
-          <w:t>10</w:t>
+          <w:t>5</w:t>
         </w:r>
         <w:r>
           <w:fldChar w:fldCharType="end"/>
@@ -32038,7 +32233,7 @@
 </file>
 
 <file path=customXml/itemProps1.xml><?xml version="1.0" encoding="utf-8"?>
-<ds:datastoreItem xmlns:ds="http://schemas.openxmlformats.org/officeDocument/2006/customXml" ds:itemID="{30C36177-2745-401C-987A-216B0BFA9636}">
+<ds:datastoreItem xmlns:ds="http://schemas.openxmlformats.org/officeDocument/2006/customXml" ds:itemID="{74D6DFD5-BF06-41E7-A267-AF814D404CC7}">
   <ds:schemaRefs>
     <ds:schemaRef ds:uri="http://schemas.openxmlformats.org/officeDocument/2006/bibliography"/>
   </ds:schemaRefs>

</xml_diff>